<commit_message>
Ajout méthode dans Flight
</commit_message>
<xml_diff>
--- a/Devoir-SourceEnonce/Devoir-POOMIAGEM1.docx
+++ b/Devoir-SourceEnonce/Devoir-POOMIAGEM1.docx
@@ -12124,14 +12124,7 @@
           <w:color w:val="F79646" w:themeColor="accent6"/>
           <w:lang w:val="fr-FR"/>
         </w:rPr>
-        <w:t xml:space="preserve">. </w:t>
-      </w:r>
-      <w:r>
-        <w:rPr>
-          <w:color w:val="F79646" w:themeColor="accent6"/>
-          <w:lang w:val="fr-FR"/>
-        </w:rPr>
-        <w:t>Si c’est le cas, renvoyez un message d’erreur. Sinon, créer l’aéropot. Tous les aéroports seront stockés dans une collection de votre choix.</w:t>
+        <w:t>. Si c’est le cas, renvoyez un message d’erreur. Sinon, créer l’aéropot. Tous les aéroports seront stockés dans une collection de votre choix.</w:t>
       </w:r>
     </w:p>
     <w:p>
@@ -14602,12 +14595,23 @@
     </w:p>
     <w:p>
       <w:pPr>
+        <w:tabs>
+          <w:tab w:val="left" w:pos="4365"/>
+        </w:tabs>
         <w:rPr>
           <w:rFonts w:ascii="Georgia" w:eastAsia="Georgia" w:hAnsi="Georgia" w:cs="Georgia"/>
           <w:sz w:val="20"/>
           <w:szCs w:val="20"/>
         </w:rPr>
       </w:pPr>
+      <w:r>
+        <w:rPr>
+          <w:rFonts w:ascii="Georgia" w:eastAsia="Georgia" w:hAnsi="Georgia" w:cs="Georgia"/>
+          <w:sz w:val="20"/>
+          <w:szCs w:val="20"/>
+        </w:rPr>
+        <w:tab/>
+      </w:r>
     </w:p>
     <w:p>
       <w:pPr>
@@ -15208,7 +15212,7 @@
           <w:sz w:val="20"/>
         </w:rPr>
         <w:pict>
-          <v:shape id="_x0000_s1148" type="#_x0000_t202" style="width:127.6pt;height:46.4pt;mso-left-percent:-10001;mso-top-percent:-10001;mso-position-horizontal:absolute;mso-position-horizontal-relative:char;mso-position-vertical:absolute;mso-position-vertical-relative:line;mso-left-percent:-10001;mso-top-percent:-10001" filled="f" stroked="f">
+          <v:shape id="_x0000_s1145" type="#_x0000_t202" style="width:127.6pt;height:46.4pt;mso-left-percent:-10001;mso-top-percent:-10001;mso-position-horizontal:absolute;mso-position-horizontal-relative:char;mso-position-vertical:absolute;mso-position-vertical-relative:line;mso-left-percent:-10001;mso-top-percent:-10001" filled="f" stroked="f">
             <v:textbox inset="0,0,0,0">
               <w:txbxContent>
                 <w:tbl>
@@ -23273,22 +23277,196 @@
         <w:rPr>
           <w:lang w:val="fr-FR"/>
         </w:rPr>
-        <w:t xml:space="preserve">Un objet de cette classe représente un vol. Il possède une date et un ID. </w:t>
+        <w:t>Un objet de cette classe représente un vol</w:t>
+      </w:r>
+      <w:r>
+        <w:rPr>
+          <w:lang w:val="fr-FR"/>
+        </w:rPr>
+        <w:t xml:space="preserve">. Il possède une date, un ID, un aéroport d’origine et de destination. Il appartient à une et une seule compagnie aérienne. </w:t>
       </w:r>
     </w:p>
     <w:p>
       <w:pPr>
-        <w:rPr>
-          <w:rFonts w:ascii="Georgia" w:eastAsia="Georgia" w:hAnsi="Georgia" w:cs="Georgia"/>
-          <w:lang w:val="fr-FR"/>
-        </w:rPr>
+        <w:pStyle w:val="Corpsdetexte"/>
+        <w:numPr>
+          <w:ilvl w:val="0"/>
+          <w:numId w:val="6"/>
+        </w:numPr>
+        <w:tabs>
+          <w:tab w:val="left" w:pos="696"/>
+        </w:tabs>
+        <w:spacing w:before="100" w:line="259" w:lineRule="auto"/>
+        <w:ind w:right="248" w:hanging="335"/>
+        <w:rPr>
+          <w:spacing w:val="-1"/>
+          <w:lang w:val="fr-FR"/>
+        </w:rPr>
+      </w:pPr>
+      <w:r>
+        <w:rPr>
+          <w:spacing w:val="-1"/>
+          <w:lang w:val="fr-FR"/>
+        </w:rPr>
+        <w:t>+</w:t>
+      </w:r>
+      <w:r>
+        <w:rPr>
+          <w:spacing w:val="-1"/>
+          <w:lang w:val="fr-FR"/>
+        </w:rPr>
+        <w:t>hasSection():Boolean</w:t>
+      </w:r>
+      <w:r>
+        <w:rPr>
+          <w:spacing w:val="-1"/>
+          <w:lang w:val="fr-FR"/>
+        </w:rPr>
+        <w:t xml:space="preserve"> : </w:t>
+      </w:r>
+      <w:r>
+        <w:rPr>
+          <w:spacing w:val="-1"/>
+          <w:lang w:val="fr-FR"/>
+        </w:rPr>
+        <w:t xml:space="preserve">renvoie true si au moins une section tarifaire a été défini pour ce vol </w:t>
+      </w:r>
+    </w:p>
+    <w:p>
+      <w:pPr>
+        <w:pStyle w:val="Corpsdetexte"/>
+        <w:numPr>
+          <w:ilvl w:val="0"/>
+          <w:numId w:val="6"/>
+        </w:numPr>
+        <w:tabs>
+          <w:tab w:val="left" w:pos="696"/>
+        </w:tabs>
+        <w:spacing w:before="100" w:line="259" w:lineRule="auto"/>
+        <w:ind w:right="248" w:hanging="335"/>
+        <w:rPr>
+          <w:spacing w:val="-1"/>
+          <w:lang w:val="fr-FR"/>
+        </w:rPr>
+      </w:pPr>
+      <w:r>
+        <w:rPr>
+          <w:spacing w:val="-1"/>
+          <w:lang w:val="fr-FR"/>
+        </w:rPr>
+        <w:t>+hasSeats(): Boolean</w:t>
+      </w:r>
+      <w:r>
+        <w:rPr>
+          <w:spacing w:val="-1"/>
+          <w:lang w:val="fr-FR"/>
+        </w:rPr>
+        <w:t xml:space="preserve"> : renvoie true si il reste des sieges disponibles </w:t>
+      </w:r>
+    </w:p>
+    <w:p>
+      <w:pPr>
+        <w:pStyle w:val="Corpsdetexte"/>
+        <w:numPr>
+          <w:ilvl w:val="0"/>
+          <w:numId w:val="6"/>
+        </w:numPr>
+        <w:tabs>
+          <w:tab w:val="left" w:pos="696"/>
+        </w:tabs>
+        <w:spacing w:before="100" w:line="259" w:lineRule="auto"/>
+        <w:ind w:right="248" w:hanging="335"/>
+        <w:rPr>
+          <w:spacing w:val="-1"/>
+          <w:lang w:val="fr-FR"/>
+        </w:rPr>
+      </w:pPr>
+      <w:r>
+        <w:rPr>
+          <w:spacing w:val="-1"/>
+          <w:lang w:val="fr-FR"/>
+        </w:rPr>
+        <w:t>+createSection(</w:t>
+      </w:r>
+      <w:r>
+        <w:rPr>
+          <w:spacing w:val="-1"/>
+          <w:lang w:val="fr-FR"/>
+        </w:rPr>
+        <w:t>int rows, int cols, SeatClass s</w:t>
+      </w:r>
+      <w:r>
+        <w:rPr>
+          <w:spacing w:val="-1"/>
+          <w:lang w:val="fr-FR"/>
+        </w:rPr>
+        <w:t>): Boolean</w:t>
+      </w:r>
+      <w:r>
+        <w:rPr>
+          <w:spacing w:val="-1"/>
+          <w:lang w:val="fr-FR"/>
+        </w:rPr>
+        <w:t xml:space="preserve"> : créer une section tarifaire de classes, pour le vol. la section contiendra le nombre de lignes et de colonnes </w:t>
+      </w:r>
+    </w:p>
+    <w:p>
+      <w:pPr>
+        <w:pStyle w:val="Corpsdetexte"/>
+        <w:numPr>
+          <w:ilvl w:val="0"/>
+          <w:numId w:val="6"/>
+        </w:numPr>
+        <w:tabs>
+          <w:tab w:val="left" w:pos="696"/>
+        </w:tabs>
+        <w:spacing w:before="100" w:line="259" w:lineRule="auto"/>
+        <w:ind w:right="248" w:hanging="335"/>
+        <w:rPr>
+          <w:spacing w:val="-1"/>
+          <w:lang w:val="fr-FR"/>
+        </w:rPr>
+      </w:pPr>
+      <w:r>
+        <w:rPr>
+          <w:spacing w:val="-1"/>
+          <w:lang w:val="fr-FR"/>
+        </w:rPr>
+        <w:t>+ﬁndSection(): FlightSection</w:t>
+      </w:r>
+      <w:r>
+        <w:rPr>
+          <w:spacing w:val="-1"/>
+          <w:lang w:val="fr-FR"/>
+        </w:rPr>
+        <w:t> ????</w:t>
+      </w:r>
+      <w:bookmarkStart w:id="5" w:name="_GoBack"/>
+      <w:bookmarkEnd w:id="5"/>
+    </w:p>
+    <w:p>
+      <w:pPr>
+        <w:pStyle w:val="Corpsdetexte"/>
+        <w:ind w:left="461" w:firstLine="0"/>
       </w:pPr>
     </w:p>
     <w:p>
       <w:pPr>
+        <w:pStyle w:val="Corpsdetexte"/>
+        <w:ind w:left="181" w:firstLine="0"/>
+      </w:pPr>
+    </w:p>
+    <w:p>
+      <w:pPr>
         <w:rPr>
           <w:rFonts w:ascii="Georgia" w:eastAsia="Georgia" w:hAnsi="Georgia" w:cs="Georgia"/>
-          <w:lang w:val="fr-FR"/>
+        </w:rPr>
+      </w:pPr>
+    </w:p>
+    <w:p>
+      <w:pPr>
+        <w:rPr>
+          <w:rFonts w:ascii="Georgia" w:eastAsia="Georgia" w:hAnsi="Georgia" w:cs="Georgia"/>
         </w:rPr>
       </w:pPr>
     </w:p>
@@ -23306,8 +23484,8 @@
         <w:ind w:hanging="688"/>
         <w:jc w:val="left"/>
       </w:pPr>
-      <w:bookmarkStart w:id="5" w:name="Airline"/>
-      <w:bookmarkEnd w:id="5"/>
+      <w:bookmarkStart w:id="6" w:name="Airline"/>
+      <w:bookmarkEnd w:id="6"/>
       <w:r>
         <w:rPr>
           <w:spacing w:val="-1"/>
@@ -28705,8 +28883,8 @@
         <w:ind w:hanging="688"/>
         <w:jc w:val="left"/>
       </w:pPr>
-      <w:bookmarkStart w:id="6" w:name="FlightSection"/>
-      <w:bookmarkEnd w:id="6"/>
+      <w:bookmarkStart w:id="7" w:name="FlightSection"/>
+      <w:bookmarkEnd w:id="7"/>
       <w:r>
         <w:rPr>
           <w:spacing w:val="-2"/>
@@ -33109,14 +33287,13 @@
           <w:w w:val="105"/>
         </w:rPr>
       </w:pPr>
-      <w:bookmarkStart w:id="7" w:name="Seat"/>
-      <w:bookmarkEnd w:id="7"/>
+      <w:bookmarkStart w:id="8" w:name="Seat"/>
+      <w:bookmarkEnd w:id="8"/>
       <w:r>
         <w:rPr>
           <w:spacing w:val="-4"/>
           <w:w w:val="105"/>
         </w:rPr>
-        <w:lastRenderedPageBreak/>
         <w:t>Seat</w:t>
       </w:r>
     </w:p>
@@ -34219,10 +34396,10 @@
         <w:ind w:left="1198" w:hanging="688"/>
         <w:jc w:val="left"/>
       </w:pPr>
-      <w:bookmarkStart w:id="8" w:name="Client_de_l'application"/>
-      <w:bookmarkStart w:id="9" w:name="_bookmark1"/>
-      <w:bookmarkEnd w:id="8"/>
+      <w:bookmarkStart w:id="9" w:name="Client_de_l'application"/>
+      <w:bookmarkStart w:id="10" w:name="_bookmark1"/>
       <w:bookmarkEnd w:id="9"/>
+      <w:bookmarkEnd w:id="10"/>
       <w:r>
         <w:rPr>
           <w:spacing w:val="-3"/>
@@ -36427,8 +36604,6 @@
         </w:rPr>
         <w:t>;</w:t>
       </w:r>
-      <w:bookmarkStart w:id="10" w:name="_GoBack"/>
-      <w:bookmarkEnd w:id="10"/>
     </w:p>
     <w:p>
       <w:pPr>
@@ -47934,6 +48109,7 @@
           <w:rFonts w:ascii="Georgia"/>
           <w:sz w:val="20"/>
         </w:rPr>
+        <w:lastRenderedPageBreak/>
         <w:t>39</w:t>
       </w:r>
     </w:p>
@@ -51204,7 +51380,6 @@
           <w:w w:val="85"/>
           <w:sz w:val="20"/>
         </w:rPr>
-        <w:lastRenderedPageBreak/>
         <w:t>49</w:t>
       </w:r>
       <w:r>
@@ -51746,7 +51921,7 @@
                     <w:w w:val="105"/>
                     <w:sz w:val="24"/>
                   </w:rPr>
-                  <w:t>5</w:t>
+                  <w:t>3</w:t>
                 </w:r>
                 <w:r>
                   <w:fldChar w:fldCharType="end"/>
@@ -53185,7 +53360,7 @@
     <w:lsdException w:name="Closing" w:semiHidden="1" w:unhideWhenUsed="1"/>
     <w:lsdException w:name="Signature" w:semiHidden="1" w:unhideWhenUsed="1"/>
     <w:lsdException w:name="Default Paragraph Font" w:semiHidden="1" w:uiPriority="1" w:unhideWhenUsed="1"/>
-    <w:lsdException w:name="Body Text" w:semiHidden="1" w:unhideWhenUsed="1"/>
+    <w:lsdException w:name="Body Text" w:semiHidden="1" w:uiPriority="1" w:unhideWhenUsed="1" w:qFormat="1"/>
     <w:lsdException w:name="Body Text Indent" w:semiHidden="1" w:unhideWhenUsed="1"/>
     <w:lsdException w:name="List Continue" w:semiHidden="1" w:unhideWhenUsed="1"/>
     <w:lsdException w:name="List Continue 2" w:semiHidden="1" w:unhideWhenUsed="1"/>

</xml_diff>